<commit_message>
rename classes, change nuget refs, call installer from post build events
</commit_message>
<xml_diff>
--- a/HelloDynamo/Resources/Dynamo Extension Setup.docx
+++ b/HelloDynamo/Resources/Dynamo Extension Setup.docx
@@ -16,10 +16,21 @@
         </w:numPr>
       </w:pPr>
       <w:r>
-        <w:t>.NET Standard 4.</w:t>
+        <w:t xml:space="preserve">.NET Standard </w:t>
+      </w:r>
+      <w:proofErr w:type="gramStart"/>
+      <w:r>
+        <w:t>4.</w:t>
       </w:r>
       <w:r>
         <w:t>5</w:t>
+      </w:r>
+      <w:r>
+        <w:t xml:space="preserve">  (</w:t>
+      </w:r>
+      <w:proofErr w:type="gramEnd"/>
+      <w:r>
+        <w:t>not 4.5.2)</w:t>
       </w:r>
     </w:p>
     <w:p>
@@ -31,7 +42,22 @@
         </w:numPr>
       </w:pPr>
       <w:r>
+        <w:t>Users will be told to run Visual Studio 2015</w:t>
+      </w:r>
+    </w:p>
+    <w:p>
+      <w:pPr>
+        <w:pStyle w:val="ListParagraph"/>
+        <w:numPr>
+          <w:ilvl w:val="0"/>
+          <w:numId w:val="3"/>
+        </w:numPr>
+      </w:pPr>
+      <w:r>
         <w:t>Dynamo 2.0</w:t>
+      </w:r>
+      <w:r>
+        <w:t>.1</w:t>
       </w:r>
     </w:p>
     <w:p>
@@ -80,8 +106,13 @@
       </w:r>
     </w:p>
     <w:p>
-      <w:r>
-        <w:t>References</w:t>
+      <w:proofErr w:type="spellStart"/>
+      <w:r>
+        <w:t>Nuget</w:t>
+      </w:r>
+      <w:proofErr w:type="spellEnd"/>
+      <w:r>
+        <w:t xml:space="preserve"> Packages </w:t>
       </w:r>
     </w:p>
     <w:p>
@@ -94,18 +125,9 @@
       </w:pPr>
       <w:proofErr w:type="spellStart"/>
       <w:r>
-        <w:t>DynamoCoreWpf</w:t>
+        <w:t>DynamoVisualProgramming.Core</w:t>
       </w:r>
       <w:proofErr w:type="spellEnd"/>
-      <w:r>
-        <w:t xml:space="preserve"> - </w:t>
-      </w:r>
-      <w:r>
-        <w:t>C:\Program Files\Dynamo\Dynamo Core\2\DynamoCoreWpf.dll</w:t>
-      </w:r>
-      <w:r>
-        <w:t xml:space="preserve"> </w:t>
-      </w:r>
     </w:p>
     <w:p>
       <w:pPr>
@@ -115,57 +137,18 @@
           <w:numId w:val="1"/>
         </w:numPr>
       </w:pPr>
-      <w:proofErr w:type="spellStart"/>
-      <w:r>
-        <w:t>PresentationFramework</w:t>
-      </w:r>
-      <w:proofErr w:type="spellEnd"/>
-    </w:p>
-    <w:p>
-      <w:pPr>
-        <w:pStyle w:val="ListParagraph"/>
-        <w:numPr>
-          <w:ilvl w:val="0"/>
-          <w:numId w:val="1"/>
-        </w:numPr>
-      </w:pPr>
-      <w:proofErr w:type="spellStart"/>
-      <w:r>
-        <w:t>PresentationCore</w:t>
-      </w:r>
-      <w:proofErr w:type="spellEnd"/>
-    </w:p>
-    <w:p>
-      <w:pPr>
-        <w:pStyle w:val="ListParagraph"/>
-        <w:numPr>
-          <w:ilvl w:val="0"/>
-          <w:numId w:val="1"/>
-        </w:numPr>
-      </w:pPr>
-      <w:proofErr w:type="spellStart"/>
-      <w:r>
-        <w:t>WindowsBase</w:t>
-      </w:r>
-      <w:proofErr w:type="spellEnd"/>
-    </w:p>
-    <w:p>
-      <w:pPr>
-        <w:pStyle w:val="ListParagraph"/>
-        <w:numPr>
-          <w:ilvl w:val="0"/>
-          <w:numId w:val="1"/>
-        </w:numPr>
-      </w:pPr>
-      <w:proofErr w:type="spellStart"/>
-      <w:r>
-        <w:t>System.Windows</w:t>
-      </w:r>
-      <w:proofErr w:type="spellEnd"/>
+      <w:r>
+        <w:t>DynamoVisualProgramming.WpfUILibrary</w:t>
+      </w:r>
+      <w:bookmarkStart w:id="0" w:name="_GoBack"/>
+      <w:bookmarkEnd w:id="0"/>
     </w:p>
     <w:p>
       <w:r>
         <w:t>Observations</w:t>
+      </w:r>
+      <w:r>
+        <w:t xml:space="preserve"> in Dynamo Code</w:t>
       </w:r>
     </w:p>
     <w:p>
@@ -485,8 +468,41 @@
         </w:numPr>
       </w:pPr>
       <w:r>
+        <w:t>Wire into an event</w:t>
+      </w:r>
+    </w:p>
+    <w:p>
+      <w:pPr>
+        <w:pStyle w:val="ListParagraph"/>
+        <w:numPr>
+          <w:ilvl w:val="1"/>
+          <w:numId w:val="2"/>
+        </w:numPr>
+      </w:pPr>
+      <w:r>
+        <w:t>Even</w:t>
+      </w:r>
+      <w:r>
+        <w:t>t</w:t>
+      </w:r>
+      <w:r>
+        <w:t xml:space="preserve"> driven architecture</w:t>
+      </w:r>
+    </w:p>
+    <w:p>
+      <w:pPr>
+        <w:pStyle w:val="ListParagraph"/>
+        <w:numPr>
+          <w:ilvl w:val="0"/>
+          <w:numId w:val="2"/>
+        </w:numPr>
+      </w:pPr>
+      <w:r>
         <w:lastRenderedPageBreak/>
-        <w:t>Wire into an event</w:t>
+        <w:t>Set startup project</w:t>
+      </w:r>
+      <w:r>
+        <w:t xml:space="preserve"> for debug</w:t>
       </w:r>
     </w:p>
     <w:p>
@@ -498,13 +514,10 @@
         </w:numPr>
       </w:pPr>
       <w:r>
-        <w:t>Even</w:t>
-      </w:r>
-      <w:r>
-        <w:t>t</w:t>
-      </w:r>
-      <w:r>
-        <w:t xml:space="preserve"> driven architecture</w:t>
+        <w:t>"C:\Program Files\Dynamo\Dynamo Core\2\DynamoSandbox.exe"</w:t>
+      </w:r>
+      <w:r>
+        <w:t xml:space="preserve"> </w:t>
       </w:r>
     </w:p>
     <w:p>
@@ -516,10 +529,15 @@
         </w:numPr>
       </w:pPr>
       <w:r>
-        <w:t>Set startup project</w:t>
-      </w:r>
-      <w:r>
-        <w:t xml:space="preserve"> for debug</w:t>
+        <w:t xml:space="preserve">Still need to place xml and the built </w:t>
+      </w:r>
+      <w:proofErr w:type="spellStart"/>
+      <w:r>
+        <w:t>dll</w:t>
+      </w:r>
+      <w:proofErr w:type="spellEnd"/>
+      <w:r>
+        <w:t xml:space="preserve"> in the correct folder</w:t>
       </w:r>
     </w:p>
     <w:p>
@@ -530,9 +548,22 @@
           <w:numId w:val="2"/>
         </w:numPr>
       </w:pPr>
-      <w:r>
-        <w:t>"C:\Program Files\Dynamo\Dynamo Core\2\DynamoSandbox.exe"</w:t>
-      </w:r>
+      <w:proofErr w:type="spellStart"/>
+      <w:r>
+        <w:t>ViewExtensions</w:t>
+      </w:r>
+      <w:proofErr w:type="spellEnd"/>
+      <w:r>
+        <w:t xml:space="preserve"> - </w:t>
+      </w:r>
+      <w:r>
+        <w:t>C:\Program Files\Dynamo\Dynamo Core\2\</w:t>
+      </w:r>
+      <w:proofErr w:type="spellStart"/>
+      <w:r>
+        <w:t>viewExtensions</w:t>
+      </w:r>
+      <w:proofErr w:type="spellEnd"/>
       <w:r>
         <w:t xml:space="preserve"> </w:t>
       </w:r>
@@ -541,20 +572,48 @@
       <w:pPr>
         <w:pStyle w:val="ListParagraph"/>
         <w:numPr>
+          <w:ilvl w:val="1"/>
+          <w:numId w:val="2"/>
+        </w:numPr>
+      </w:pPr>
+      <w:r>
+        <w:t xml:space="preserve">Extensions </w:t>
+      </w:r>
+      <w:r>
+        <w:t>–</w:t>
+      </w:r>
+      <w:r>
+        <w:t xml:space="preserve"> </w:t>
+      </w:r>
+      <w:r>
+        <w:t>C:\Program Files\Dynamo\Dynamo Core\2\extensions</w:t>
+      </w:r>
+      <w:r>
+        <w:t xml:space="preserve"> </w:t>
+      </w:r>
+    </w:p>
+    <w:p>
+      <w:pPr>
+        <w:pStyle w:val="ListParagraph"/>
+        <w:numPr>
+          <w:ilvl w:val="1"/>
+          <w:numId w:val="2"/>
+        </w:numPr>
+      </w:pPr>
+      <w:r>
+        <w:t>Packages folder</w:t>
+      </w:r>
+    </w:p>
+    <w:p>
+      <w:pPr>
+        <w:pStyle w:val="ListParagraph"/>
+        <w:numPr>
           <w:ilvl w:val="0"/>
           <w:numId w:val="2"/>
         </w:numPr>
       </w:pPr>
       <w:r>
-        <w:t xml:space="preserve">Still need to place xml and the built </w:t>
-      </w:r>
-      <w:proofErr w:type="spellStart"/>
-      <w:r>
-        <w:t>dll</w:t>
-      </w:r>
-      <w:proofErr w:type="spellEnd"/>
-      <w:r>
-        <w:t xml:space="preserve"> in the correct folder</w:t>
+        <w:t>Setup project</w:t>
       </w:r>
     </w:p>
     <w:p>
@@ -565,24 +624,8 @@
           <w:numId w:val="2"/>
         </w:numPr>
       </w:pPr>
-      <w:proofErr w:type="spellStart"/>
-      <w:r>
-        <w:t>ViewExtensions</w:t>
-      </w:r>
-      <w:proofErr w:type="spellEnd"/>
-      <w:r>
-        <w:t xml:space="preserve"> - </w:t>
-      </w:r>
-      <w:r>
-        <w:t>C:\Program Files\Dynamo\Dynamo Core\2\</w:t>
-      </w:r>
-      <w:proofErr w:type="spellStart"/>
-      <w:r>
-        <w:t>viewExtensions</w:t>
-      </w:r>
-      <w:proofErr w:type="spellEnd"/>
-      <w:r>
-        <w:t xml:space="preserve"> </w:t>
+      <w:r>
+        <w:t xml:space="preserve">Debug by activating the DynamoSandbox.exe </w:t>
       </w:r>
     </w:p>
     <w:p>
@@ -594,70 +637,8 @@
         </w:numPr>
       </w:pPr>
       <w:r>
-        <w:t xml:space="preserve">Extensions </w:t>
-      </w:r>
-      <w:r>
-        <w:t>–</w:t>
-      </w:r>
-      <w:r>
-        <w:t xml:space="preserve"> </w:t>
-      </w:r>
-      <w:r>
-        <w:t>C:\Program Files\Dynamo\Dynamo Core\2\extensions</w:t>
-      </w:r>
-      <w:r>
-        <w:t xml:space="preserve"> </w:t>
-      </w:r>
-    </w:p>
-    <w:p>
-      <w:pPr>
-        <w:pStyle w:val="ListParagraph"/>
-        <w:numPr>
-          <w:ilvl w:val="1"/>
-          <w:numId w:val="2"/>
-        </w:numPr>
-      </w:pPr>
-      <w:r>
-        <w:t>Packages folder</w:t>
-      </w:r>
-    </w:p>
-    <w:p>
-      <w:pPr>
-        <w:pStyle w:val="ListParagraph"/>
-        <w:numPr>
-          <w:ilvl w:val="0"/>
-          <w:numId w:val="2"/>
-        </w:numPr>
-      </w:pPr>
-      <w:r>
-        <w:t>Setup project</w:t>
-      </w:r>
-    </w:p>
-    <w:p>
-      <w:pPr>
-        <w:pStyle w:val="ListParagraph"/>
-        <w:numPr>
-          <w:ilvl w:val="1"/>
-          <w:numId w:val="2"/>
-        </w:numPr>
-      </w:pPr>
-      <w:r>
-        <w:t xml:space="preserve">Debug by activating the DynamoSandbox.exe </w:t>
-      </w:r>
-    </w:p>
-    <w:p>
-      <w:pPr>
-        <w:pStyle w:val="ListParagraph"/>
-        <w:numPr>
-          <w:ilvl w:val="1"/>
-          <w:numId w:val="2"/>
-        </w:numPr>
-      </w:pPr>
-      <w:r>
         <w:t>Build event to copy xml resources from Resource folder to Deploy folder</w:t>
       </w:r>
-      <w:bookmarkStart w:id="0" w:name="_GoBack"/>
-      <w:bookmarkEnd w:id="0"/>
     </w:p>
     <w:p>
       <w:pPr>

</xml_diff>